<commit_message>
I like where the supp. essay is now.
</commit_message>
<xml_diff>
--- a/notes/supplementary_essays.docx
+++ b/notes/supplementary_essays.docx
@@ -240,13 +240,28 @@
         <w:t>started at</w:t>
       </w:r>
       <w:r>
-        <w:t xml:space="preserve"> Whitney Young High School, I’d seen two historic presidential elections, three tempestuous mayoral elections, and the largest economic downturn since the Great Depression. I traveled an hour every day to a school with a politically involved student body</w:t>
-      </w:r>
-      <w:r>
-        <w:t xml:space="preserve"> where </w:t>
-      </w:r>
-      <w:r>
-        <w:t xml:space="preserve">my classmates and I gained an inimitable education in public policy, both by osmosis and through our own organizing efforts. Chicago is one of my favorite cities in the world because </w:t>
+        <w:t xml:space="preserve"> Whitney Young High School, I’d seen two historic presidential elections, three tempestuous mayoral elections, and the largest economic downturn since the Great Depression. I traveled an hour</w:t>
+      </w:r>
+      <w:r>
+        <w:t xml:space="preserve"> on the El</w:t>
+      </w:r>
+      <w:r>
+        <w:t xml:space="preserve"> every day to a school with a politically involved student body</w:t>
+      </w:r>
+      <w:r>
+        <w:t>. M</w:t>
+      </w:r>
+      <w:r>
+        <w:t>y classmates and I gained an inimitable education in public policy, both by osmosis and through our own organizing efforts</w:t>
+      </w:r>
+      <w:r>
+        <w:t xml:space="preserve"> with the Chicago Students Union and other </w:t>
+      </w:r>
+      <w:r>
+        <w:t>groups</w:t>
+      </w:r>
+      <w:r>
+        <w:t xml:space="preserve">. Chicago is one of my favorite cities because </w:t>
       </w:r>
       <w:r>
         <w:t xml:space="preserve">of </w:t>
@@ -269,7 +284,27 @@
         <w:t>–</w:t>
       </w:r>
       <w:r>
-        <w:t xml:space="preserve"> I’ve dreamt of returning home to give back. I want to continue my public policy education in the city that taught me why it matters in the first place. I would love to work with the Chicago Transit Authority to improve bus station location choices, develop more efficient train times, and inform infrastructure choices. I would also be grateful to work with the Chicago Housing Authority learning about their Choose to Own housing program, allowing residents to put their rental payments toward a down payment. No matter where my studies take me, I know at the University of Chicago I would be able to put world-class public policy education into action in a city that mean</w:t>
+        <w:t xml:space="preserve"> I’ve dreamt of returning home to give back. I want to continue my public policy education in the city that taught me why it matters in the first place.</w:t>
+      </w:r>
+      <w:r>
+        <w:t xml:space="preserve"> Inspired by my experiences growing up in Chicago, I wrote my NSF research proposal on public transportation with systems like the El in mind.</w:t>
+      </w:r>
+      <w:r>
+        <w:t xml:space="preserve"> I would love to</w:t>
+      </w:r>
+      <w:r>
+        <w:t xml:space="preserve"> continue this work</w:t>
+      </w:r>
+      <w:r>
+        <w:t xml:space="preserve"> with the Chicago Transit Authority to </w:t>
+      </w:r>
+      <w:r>
+        <w:t xml:space="preserve">measure the effects of public transportation on household welfare. Research on public transit systems is crucial for ensuring that they serve the public equitably and successfully. </w:t>
+      </w:r>
+    </w:p>
+    <w:p>
+      <w:r>
+        <w:t>No matter where my studies take me, I know at the University of Chicago I would be able to put world-class public policy education into action in a city that mean</w:t>
       </w:r>
       <w:r>
         <w:t>s</w:t>
@@ -743,7 +778,6 @@
   <w:style w:type="character" w:default="1" w:styleId="DefaultParagraphFont">
     <w:name w:val="Default Paragraph Font"/>
     <w:uiPriority w:val="1"/>
-    <w:semiHidden/>
     <w:unhideWhenUsed/>
   </w:style>
   <w:style w:type="table" w:default="1" w:styleId="TableNormal">

</xml_diff>